<commit_message>
Added new Colour Swapper/Changer. Also created new assets for GUI --- Status Indicators
</commit_message>
<xml_diff>
--- a/Plans.docx
+++ b/Plans.docx
@@ -17,7 +17,7 @@
           <w:sz w:val="24"/>
           <w:szCs w:val="24"/>
         </w:rPr>
-        <w:t>OBSTACLES: Lerp horizontal and vertical, lerp scale too</w:t>
+        <w:t>ADD GAME MUSIC</w:t>
       </w:r>
     </w:p>
     <w:p>
@@ -29,6 +29,58 @@
           <w:szCs w:val="24"/>
         </w:rPr>
       </w:pPr>
+      <w:r>
+        <w:rPr>
+          <w:rFonts w:ascii="Arial" w:hAnsi="Arial" w:cs="Arial"/>
+          <w:sz w:val="24"/>
+          <w:szCs w:val="24"/>
+        </w:rPr>
+        <w:t>MAKE</w:t>
+      </w:r>
+      <w:r>
+        <w:rPr>
+          <w:rFonts w:ascii="Arial" w:hAnsi="Arial" w:cs="Arial"/>
+          <w:sz w:val="24"/>
+          <w:szCs w:val="24"/>
+        </w:rPr>
+        <w:t xml:space="preserve">  DUMMY</w:t>
+      </w:r>
+      <w:r>
+        <w:rPr>
+          <w:rFonts w:ascii="Arial" w:hAnsi="Arial" w:cs="Arial"/>
+          <w:sz w:val="24"/>
+          <w:szCs w:val="24"/>
+        </w:rPr>
+        <w:t xml:space="preserve"> </w:t>
+      </w:r>
+      <w:r>
+        <w:rPr>
+          <w:rFonts w:ascii="Arial" w:hAnsi="Arial" w:cs="Arial"/>
+          <w:b/>
+          <w:bCs/>
+          <w:sz w:val="24"/>
+          <w:szCs w:val="24"/>
+        </w:rPr>
+        <w:t>MAIN MENU</w:t>
+      </w:r>
+      <w:r>
+        <w:rPr>
+          <w:rFonts w:ascii="Arial" w:hAnsi="Arial" w:cs="Arial"/>
+          <w:b/>
+          <w:bCs/>
+          <w:sz w:val="24"/>
+          <w:szCs w:val="24"/>
+        </w:rPr>
+        <w:t xml:space="preserve"> </w:t>
+      </w:r>
+      <w:r>
+        <w:rPr>
+          <w:rFonts w:ascii="Arial" w:hAnsi="Arial" w:cs="Arial"/>
+          <w:sz w:val="24"/>
+          <w:szCs w:val="24"/>
+        </w:rPr>
+        <w:t>for the Accessibility Settings!</w:t>
+      </w:r>
     </w:p>
     <w:p>
       <w:pPr>
@@ -45,15 +97,7 @@
           <w:sz w:val="24"/>
           <w:szCs w:val="24"/>
         </w:rPr>
-        <w:t xml:space="preserve">Left </w:t>
-      </w:r>
-      <w:r>
-        <w:rPr>
-          <w:rFonts w:ascii="Arial" w:hAnsi="Arial" w:cs="Arial"/>
-          <w:sz w:val="24"/>
-          <w:szCs w:val="24"/>
-        </w:rPr>
-        <w:t>Side: Status Indicators (GUI)</w:t>
+        <w:t>OBSTACLES: Lerp horizontal and vertical, lerp scale too</w:t>
       </w:r>
     </w:p>
     <w:p>
@@ -65,14 +109,6 @@
           <w:szCs w:val="24"/>
         </w:rPr>
       </w:pPr>
-      <w:r>
-        <w:rPr>
-          <w:rFonts w:ascii="Arial" w:hAnsi="Arial" w:cs="Arial"/>
-          <w:sz w:val="24"/>
-          <w:szCs w:val="24"/>
-        </w:rPr>
-        <w:t>On the bottom of it: “Colourblind Assist = On/Off”</w:t>
-      </w:r>
     </w:p>
     <w:p>
       <w:pPr>
@@ -83,6 +119,22 @@
           <w:szCs w:val="24"/>
         </w:rPr>
       </w:pPr>
+      <w:r>
+        <w:rPr>
+          <w:rFonts w:ascii="Arial" w:hAnsi="Arial" w:cs="Arial"/>
+          <w:sz w:val="24"/>
+          <w:szCs w:val="24"/>
+        </w:rPr>
+        <w:t xml:space="preserve">Left </w:t>
+      </w:r>
+      <w:r>
+        <w:rPr>
+          <w:rFonts w:ascii="Arial" w:hAnsi="Arial" w:cs="Arial"/>
+          <w:sz w:val="24"/>
+          <w:szCs w:val="24"/>
+        </w:rPr>
+        <w:t>Side: Status Indicators (GUI)</w:t>
+      </w:r>
     </w:p>
     <w:p>
       <w:pPr>
@@ -99,7 +151,7 @@
           <w:sz w:val="24"/>
           <w:szCs w:val="24"/>
         </w:rPr>
-        <w:t>Upper  Right Side: Timer and Score</w:t>
+        <w:t>On the bottom of it: “Colourblind Assist = On/Off”</w:t>
       </w:r>
     </w:p>
     <w:p>
@@ -111,14 +163,6 @@
           <w:szCs w:val="24"/>
         </w:rPr>
       </w:pPr>
-      <w:r>
-        <w:rPr>
-          <w:rFonts w:ascii="Arial" w:hAnsi="Arial" w:cs="Arial"/>
-          <w:sz w:val="24"/>
-          <w:szCs w:val="24"/>
-        </w:rPr>
-        <w:t>Bottom Right: CC</w:t>
-      </w:r>
     </w:p>
     <w:p>
       <w:pPr>
@@ -135,6 +179,42 @@
           <w:sz w:val="24"/>
           <w:szCs w:val="24"/>
         </w:rPr>
+        <w:t>Upper  Right Side: Timer and Score</w:t>
+      </w:r>
+    </w:p>
+    <w:p>
+      <w:pPr>
+        <w:spacing w:line="360" w:lineRule="auto"/>
+        <w:rPr>
+          <w:rFonts w:ascii="Arial" w:hAnsi="Arial" w:cs="Arial"/>
+          <w:sz w:val="24"/>
+          <w:szCs w:val="24"/>
+        </w:rPr>
+      </w:pPr>
+      <w:r>
+        <w:rPr>
+          <w:rFonts w:ascii="Arial" w:hAnsi="Arial" w:cs="Arial"/>
+          <w:sz w:val="24"/>
+          <w:szCs w:val="24"/>
+        </w:rPr>
+        <w:t>Bottom Right: CC</w:t>
+      </w:r>
+    </w:p>
+    <w:p>
+      <w:pPr>
+        <w:spacing w:line="360" w:lineRule="auto"/>
+        <w:rPr>
+          <w:rFonts w:ascii="Arial" w:hAnsi="Arial" w:cs="Arial"/>
+          <w:sz w:val="24"/>
+          <w:szCs w:val="24"/>
+        </w:rPr>
+      </w:pPr>
+      <w:r>
+        <w:rPr>
+          <w:rFonts w:ascii="Arial" w:hAnsi="Arial" w:cs="Arial"/>
+          <w:sz w:val="24"/>
+          <w:szCs w:val="24"/>
+        </w:rPr>
         <w:t>“Player Actions: Jump/Dash</w:t>
       </w:r>
       <w:r>
@@ -197,7 +277,31 @@
           <w:sz w:val="24"/>
           <w:szCs w:val="24"/>
         </w:rPr>
-        <w:t xml:space="preserve">“Recognized Voice Commands: </w:t>
+        <w:t>“Recognized Voice Commands:</w:t>
+      </w:r>
+      <w:r>
+        <w:rPr>
+          <w:rFonts w:ascii="Arial" w:hAnsi="Arial" w:cs="Arial"/>
+          <w:sz w:val="24"/>
+          <w:szCs w:val="24"/>
+        </w:rPr>
+        <w:t xml:space="preserve"> YOU SAID</w:t>
+      </w:r>
+      <w:r>
+        <w:rPr>
+          <w:rFonts w:ascii="Arial" w:hAnsi="Arial" w:cs="Arial"/>
+          <w:sz w:val="24"/>
+          <w:szCs w:val="24"/>
+        </w:rPr>
+        <w:t xml:space="preserve"> </w:t>
+      </w:r>
+      <w:r>
+        <w:rPr>
+          <w:rFonts w:ascii="Arial" w:hAnsi="Arial" w:cs="Arial"/>
+          <w:sz w:val="24"/>
+          <w:szCs w:val="24"/>
+        </w:rPr>
+        <w:t>‘</w:t>
       </w:r>
       <w:r>
         <w:rPr>
@@ -208,6 +312,16 @@
           <w:szCs w:val="24"/>
         </w:rPr>
         <w:t>whatever the user said</w:t>
+      </w:r>
+      <w:r>
+        <w:rPr>
+          <w:rFonts w:ascii="Arial" w:hAnsi="Arial" w:cs="Arial"/>
+          <w:i/>
+          <w:iCs/>
+          <w:sz w:val="24"/>
+          <w:szCs w:val="24"/>
+        </w:rPr>
+        <w:t xml:space="preserve">’ </w:t>
       </w:r>
       <w:r>
         <w:rPr>

</xml_diff>

<commit_message>
Added GUI --- with Timer/Score/Closed Captions to tell player what's happening in-game.
</commit_message>
<xml_diff>
--- a/Plans.docx
+++ b/Plans.docx
@@ -17,8 +17,64 @@
           <w:sz w:val="24"/>
           <w:szCs w:val="24"/>
         </w:rPr>
+        <w:t>Finalise Gameplay</w:t>
+      </w:r>
+    </w:p>
+    <w:p>
+      <w:pPr>
+        <w:spacing w:line="360" w:lineRule="auto"/>
+        <w:rPr>
+          <w:rFonts w:ascii="Arial" w:hAnsi="Arial" w:cs="Arial"/>
+          <w:sz w:val="24"/>
+          <w:szCs w:val="24"/>
+        </w:rPr>
+      </w:pPr>
+      <w:r>
+        <w:rPr>
+          <w:rFonts w:ascii="Arial" w:hAnsi="Arial" w:cs="Arial"/>
+          <w:sz w:val="24"/>
+          <w:szCs w:val="24"/>
+        </w:rPr>
+        <w:t>Simulate Colourblind Filter</w:t>
+      </w:r>
+    </w:p>
+    <w:p>
+      <w:pPr>
+        <w:spacing w:line="360" w:lineRule="auto"/>
+        <w:rPr>
+          <w:rFonts w:ascii="Arial" w:hAnsi="Arial" w:cs="Arial"/>
+          <w:sz w:val="24"/>
+          <w:szCs w:val="24"/>
+        </w:rPr>
+      </w:pPr>
+      <w:r>
+        <w:rPr>
+          <w:rFonts w:ascii="Arial" w:hAnsi="Arial" w:cs="Arial"/>
+          <w:sz w:val="24"/>
+          <w:szCs w:val="24"/>
+        </w:rPr>
         <w:t>ADD GAME MUSIC</w:t>
       </w:r>
+    </w:p>
+    <w:p>
+      <w:pPr>
+        <w:spacing w:line="360" w:lineRule="auto"/>
+        <w:rPr>
+          <w:rFonts w:ascii="Arial" w:hAnsi="Arial" w:cs="Arial"/>
+          <w:sz w:val="24"/>
+          <w:szCs w:val="24"/>
+        </w:rPr>
+      </w:pPr>
+    </w:p>
+    <w:p>
+      <w:pPr>
+        <w:spacing w:line="360" w:lineRule="auto"/>
+        <w:rPr>
+          <w:rFonts w:ascii="Arial" w:hAnsi="Arial" w:cs="Arial"/>
+          <w:sz w:val="24"/>
+          <w:szCs w:val="24"/>
+        </w:rPr>
+      </w:pPr>
     </w:p>
     <w:p>
       <w:pPr>
@@ -115,67 +171,74 @@
         <w:spacing w:line="360" w:lineRule="auto"/>
         <w:rPr>
           <w:rFonts w:ascii="Arial" w:hAnsi="Arial" w:cs="Arial"/>
-          <w:sz w:val="24"/>
-          <w:szCs w:val="24"/>
-        </w:rPr>
-      </w:pPr>
-      <w:r>
-        <w:rPr>
-          <w:rFonts w:ascii="Arial" w:hAnsi="Arial" w:cs="Arial"/>
-          <w:sz w:val="24"/>
-          <w:szCs w:val="24"/>
-        </w:rPr>
-        <w:t xml:space="preserve">Left </w:t>
-      </w:r>
-      <w:r>
-        <w:rPr>
-          <w:rFonts w:ascii="Arial" w:hAnsi="Arial" w:cs="Arial"/>
-          <w:sz w:val="24"/>
-          <w:szCs w:val="24"/>
-        </w:rPr>
-        <w:t>Side: Status Indicators (GUI)</w:t>
-      </w:r>
-    </w:p>
-    <w:p>
-      <w:pPr>
-        <w:spacing w:line="360" w:lineRule="auto"/>
-        <w:rPr>
-          <w:rFonts w:ascii="Arial" w:hAnsi="Arial" w:cs="Arial"/>
-          <w:sz w:val="24"/>
-          <w:szCs w:val="24"/>
-        </w:rPr>
-      </w:pPr>
-      <w:r>
-        <w:rPr>
-          <w:rFonts w:ascii="Arial" w:hAnsi="Arial" w:cs="Arial"/>
+          <w:color w:val="00B050"/>
+          <w:sz w:val="24"/>
+          <w:szCs w:val="24"/>
+        </w:rPr>
+      </w:pPr>
+      <w:r>
+        <w:rPr>
+          <w:rFonts w:ascii="Arial" w:hAnsi="Arial" w:cs="Arial"/>
+          <w:color w:val="00B050"/>
+          <w:sz w:val="24"/>
+          <w:szCs w:val="24"/>
+        </w:rPr>
+        <w:t>Left Side: Status Indicators (GUI)</w:t>
+      </w:r>
+    </w:p>
+    <w:p>
+      <w:pPr>
+        <w:spacing w:line="360" w:lineRule="auto"/>
+        <w:rPr>
+          <w:rFonts w:ascii="Arial" w:hAnsi="Arial" w:cs="Arial"/>
+          <w:color w:val="00B050"/>
+          <w:sz w:val="24"/>
+          <w:szCs w:val="24"/>
+        </w:rPr>
+      </w:pPr>
+      <w:r>
+        <w:rPr>
+          <w:rFonts w:ascii="Arial" w:hAnsi="Arial" w:cs="Arial"/>
+          <w:color w:val="00B050"/>
           <w:sz w:val="24"/>
           <w:szCs w:val="24"/>
         </w:rPr>
         <w:t>On the bottom of it: “Colourblind Assist = On/Off”</w:t>
       </w:r>
-    </w:p>
-    <w:p>
-      <w:pPr>
-        <w:spacing w:line="360" w:lineRule="auto"/>
-        <w:rPr>
-          <w:rFonts w:ascii="Arial" w:hAnsi="Arial" w:cs="Arial"/>
-          <w:sz w:val="24"/>
-          <w:szCs w:val="24"/>
-        </w:rPr>
-      </w:pPr>
-    </w:p>
-    <w:p>
-      <w:pPr>
-        <w:spacing w:line="360" w:lineRule="auto"/>
-        <w:rPr>
-          <w:rFonts w:ascii="Arial" w:hAnsi="Arial" w:cs="Arial"/>
-          <w:sz w:val="24"/>
-          <w:szCs w:val="24"/>
-        </w:rPr>
-      </w:pPr>
-      <w:r>
-        <w:rPr>
-          <w:rFonts w:ascii="Arial" w:hAnsi="Arial" w:cs="Arial"/>
+      <w:r>
+        <w:rPr>
+          <w:rFonts w:ascii="Arial" w:hAnsi="Arial" w:cs="Arial"/>
+          <w:color w:val="00B050"/>
+          <w:sz w:val="24"/>
+          <w:szCs w:val="24"/>
+        </w:rPr>
+        <w:t xml:space="preserve"> --- ignore this part, I’m already using images</w:t>
+      </w:r>
+    </w:p>
+    <w:p>
+      <w:pPr>
+        <w:spacing w:line="360" w:lineRule="auto"/>
+        <w:rPr>
+          <w:rFonts w:ascii="Arial" w:hAnsi="Arial" w:cs="Arial"/>
+          <w:sz w:val="24"/>
+          <w:szCs w:val="24"/>
+        </w:rPr>
+      </w:pPr>
+    </w:p>
+    <w:p>
+      <w:pPr>
+        <w:spacing w:line="360" w:lineRule="auto"/>
+        <w:rPr>
+          <w:rFonts w:ascii="Arial" w:hAnsi="Arial" w:cs="Arial"/>
+          <w:color w:val="00B050"/>
+          <w:sz w:val="24"/>
+          <w:szCs w:val="24"/>
+        </w:rPr>
+      </w:pPr>
+      <w:r>
+        <w:rPr>
+          <w:rFonts w:ascii="Arial" w:hAnsi="Arial" w:cs="Arial"/>
+          <w:color w:val="00B050"/>
           <w:sz w:val="24"/>
           <w:szCs w:val="24"/>
         </w:rPr>
@@ -187,13 +250,15 @@
         <w:spacing w:line="360" w:lineRule="auto"/>
         <w:rPr>
           <w:rFonts w:ascii="Arial" w:hAnsi="Arial" w:cs="Arial"/>
-          <w:sz w:val="24"/>
-          <w:szCs w:val="24"/>
-        </w:rPr>
-      </w:pPr>
-      <w:r>
-        <w:rPr>
-          <w:rFonts w:ascii="Arial" w:hAnsi="Arial" w:cs="Arial"/>
+          <w:color w:val="00B050"/>
+          <w:sz w:val="24"/>
+          <w:szCs w:val="24"/>
+        </w:rPr>
+      </w:pPr>
+      <w:r>
+        <w:rPr>
+          <w:rFonts w:ascii="Arial" w:hAnsi="Arial" w:cs="Arial"/>
+          <w:color w:val="00B050"/>
           <w:sz w:val="24"/>
           <w:szCs w:val="24"/>
         </w:rPr>
@@ -205,13 +270,15 @@
         <w:spacing w:line="360" w:lineRule="auto"/>
         <w:rPr>
           <w:rFonts w:ascii="Arial" w:hAnsi="Arial" w:cs="Arial"/>
-          <w:sz w:val="24"/>
-          <w:szCs w:val="24"/>
-        </w:rPr>
-      </w:pPr>
-      <w:r>
-        <w:rPr>
-          <w:rFonts w:ascii="Arial" w:hAnsi="Arial" w:cs="Arial"/>
+          <w:color w:val="00B050"/>
+          <w:sz w:val="24"/>
+          <w:szCs w:val="24"/>
+        </w:rPr>
+      </w:pPr>
+      <w:r>
+        <w:rPr>
+          <w:rFonts w:ascii="Arial" w:hAnsi="Arial" w:cs="Arial"/>
+          <w:color w:val="00B050"/>
           <w:sz w:val="24"/>
           <w:szCs w:val="24"/>
         </w:rPr>
@@ -220,6 +287,7 @@
       <w:r>
         <w:rPr>
           <w:rFonts w:ascii="Arial" w:hAnsi="Arial" w:cs="Arial"/>
+          <w:color w:val="00B050"/>
           <w:sz w:val="24"/>
           <w:szCs w:val="24"/>
         </w:rPr>
@@ -230,24 +298,7 @@
           <w:rFonts w:ascii="Arial" w:hAnsi="Arial" w:cs="Arial"/>
           <w:b/>
           <w:bCs/>
-          <w:sz w:val="24"/>
-          <w:szCs w:val="24"/>
-        </w:rPr>
-        <w:t>SCORE</w:t>
-      </w:r>
-      <w:r>
-        <w:rPr>
-          <w:rFonts w:ascii="Arial" w:hAnsi="Arial" w:cs="Arial"/>
-          <w:sz w:val="24"/>
-          <w:szCs w:val="24"/>
-        </w:rPr>
-        <w:t>/</w:t>
-      </w:r>
-      <w:r>
-        <w:rPr>
-          <w:rFonts w:ascii="Arial" w:hAnsi="Arial" w:cs="Arial"/>
-          <w:b/>
-          <w:bCs/>
+          <w:color w:val="00B050"/>
           <w:sz w:val="24"/>
           <w:szCs w:val="24"/>
         </w:rPr>
@@ -256,6 +307,7 @@
       <w:r>
         <w:rPr>
           <w:rFonts w:ascii="Arial" w:hAnsi="Arial" w:cs="Arial"/>
+          <w:color w:val="00B050"/>
           <w:sz w:val="24"/>
           <w:szCs w:val="24"/>
         </w:rPr>
@@ -330,6 +382,14 @@
           <w:szCs w:val="24"/>
         </w:rPr>
         <w:t>”</w:t>
+      </w:r>
+      <w:r>
+        <w:rPr>
+          <w:rFonts w:ascii="Arial" w:hAnsi="Arial" w:cs="Arial"/>
+          <w:sz w:val="24"/>
+          <w:szCs w:val="24"/>
+        </w:rPr>
+        <w:t xml:space="preserve"> --- Ignore this</w:t>
       </w:r>
     </w:p>
     <w:sectPr>

</xml_diff>

<commit_message>
Added Music and Colourblind Filters to simulate what it's like to have Colour Vision Deficiency (CVD)
</commit_message>
<xml_diff>
--- a/Plans.docx
+++ b/Plans.docx
@@ -17,6 +17,642 @@
           <w:sz w:val="24"/>
           <w:szCs w:val="24"/>
         </w:rPr>
+        <w:fldChar w:fldCharType="begin"/>
+      </w:r>
+      <w:r>
+        <w:rPr>
+          <w:rFonts w:ascii="Arial" w:hAnsi="Arial" w:cs="Arial"/>
+          <w:sz w:val="24"/>
+          <w:szCs w:val="24"/>
+        </w:rPr>
+        <w:instrText xml:space="preserve"> HYPERLINK "</w:instrText>
+      </w:r>
+      <w:r>
+        <w:rPr>
+          <w:rFonts w:ascii="Arial" w:hAnsi="Arial" w:cs="Arial"/>
+          <w:sz w:val="24"/>
+          <w:szCs w:val="24"/>
+        </w:rPr>
+        <w:instrText>https://accessible.games/wp-content/uploads/2018/11/AbleGamers_Includification.pdf</w:instrText>
+      </w:r>
+      <w:r>
+        <w:rPr>
+          <w:rFonts w:ascii="Arial" w:hAnsi="Arial" w:cs="Arial"/>
+          <w:sz w:val="24"/>
+          <w:szCs w:val="24"/>
+        </w:rPr>
+        <w:instrText xml:space="preserve">" </w:instrText>
+      </w:r>
+      <w:r>
+        <w:rPr>
+          <w:rFonts w:ascii="Arial" w:hAnsi="Arial" w:cs="Arial"/>
+          <w:sz w:val="24"/>
+          <w:szCs w:val="24"/>
+        </w:rPr>
+        <w:fldChar w:fldCharType="separate"/>
+      </w:r>
+      <w:r>
+        <w:rPr>
+          <w:rStyle w:val="Hyperlink"/>
+          <w:rFonts w:ascii="Arial" w:hAnsi="Arial" w:cs="Arial"/>
+          <w:sz w:val="24"/>
+          <w:szCs w:val="24"/>
+        </w:rPr>
+        <w:t>https://accessible.games/wp-content/uploads/2018/11/AbleGamers_Includification.pdf</w:t>
+      </w:r>
+      <w:r>
+        <w:rPr>
+          <w:rFonts w:ascii="Arial" w:hAnsi="Arial" w:cs="Arial"/>
+          <w:sz w:val="24"/>
+          <w:szCs w:val="24"/>
+        </w:rPr>
+        <w:fldChar w:fldCharType="end"/>
+      </w:r>
+      <w:r>
+        <w:rPr>
+          <w:rFonts w:ascii="Arial" w:hAnsi="Arial" w:cs="Arial"/>
+          <w:sz w:val="24"/>
+          <w:szCs w:val="24"/>
+        </w:rPr>
+        <w:t xml:space="preserve"> -  Good,  Better, Best Design Implementations</w:t>
+      </w:r>
+    </w:p>
+    <w:p>
+      <w:pPr>
+        <w:spacing w:line="360" w:lineRule="auto"/>
+        <w:rPr>
+          <w:rFonts w:ascii="Arial" w:hAnsi="Arial" w:cs="Arial"/>
+          <w:sz w:val="24"/>
+          <w:szCs w:val="24"/>
+        </w:rPr>
+      </w:pPr>
+      <w:hyperlink r:id="rId4" w:history="1">
+        <w:r>
+          <w:rPr>
+            <w:rStyle w:val="Hyperlink"/>
+            <w:rFonts w:ascii="Arial" w:hAnsi="Arial" w:cs="Arial"/>
+            <w:sz w:val="24"/>
+            <w:szCs w:val="24"/>
+          </w:rPr>
+          <w:t>https://gameaccessibilityguidelines.com/full-list/</w:t>
+        </w:r>
+      </w:hyperlink>
+      <w:r>
+        <w:rPr>
+          <w:rFonts w:ascii="Arial" w:hAnsi="Arial" w:cs="Arial"/>
+          <w:sz w:val="24"/>
+          <w:szCs w:val="24"/>
+        </w:rPr>
+        <w:t xml:space="preserve"> </w:t>
+      </w:r>
+      <w:r>
+        <w:rPr>
+          <w:rFonts w:ascii="Arial" w:hAnsi="Arial" w:cs="Arial"/>
+          <w:sz w:val="24"/>
+          <w:szCs w:val="24"/>
+        </w:rPr>
+        <w:t>- Basic, Intermediate, Advanced Feature</w:t>
+      </w:r>
+    </w:p>
+    <w:p>
+      <w:pPr>
+        <w:spacing w:line="360" w:lineRule="auto"/>
+        <w:rPr>
+          <w:rFonts w:ascii="Arial" w:hAnsi="Arial" w:cs="Arial"/>
+          <w:sz w:val="24"/>
+          <w:szCs w:val="24"/>
+        </w:rPr>
+      </w:pPr>
+      <w:hyperlink r:id="rId5" w:history="1">
+        <w:r>
+          <w:rPr>
+            <w:rStyle w:val="Hyperlink"/>
+            <w:rFonts w:ascii="Arial" w:hAnsi="Arial" w:cs="Arial"/>
+            <w:sz w:val="24"/>
+            <w:szCs w:val="24"/>
+          </w:rPr>
+          <w:t>https://www.britannica.com/science/color-blindness#ref246358</w:t>
+        </w:r>
+      </w:hyperlink>
+      <w:r>
+        <w:rPr>
+          <w:rFonts w:ascii="Arial" w:hAnsi="Arial" w:cs="Arial"/>
+          <w:sz w:val="24"/>
+          <w:szCs w:val="24"/>
+        </w:rPr>
+        <w:t xml:space="preserve"> </w:t>
+      </w:r>
+    </w:p>
+    <w:p>
+      <w:pPr>
+        <w:spacing w:line="360" w:lineRule="auto"/>
+        <w:rPr>
+          <w:rFonts w:ascii="Arial" w:hAnsi="Arial" w:cs="Arial"/>
+          <w:sz w:val="24"/>
+          <w:szCs w:val="24"/>
+        </w:rPr>
+      </w:pPr>
+      <w:r>
+        <w:rPr>
+          <w:rFonts w:ascii="Arial" w:hAnsi="Arial" w:cs="Arial"/>
+          <w:b/>
+          <w:bCs/>
+          <w:sz w:val="24"/>
+          <w:szCs w:val="24"/>
+        </w:rPr>
+        <w:t>Visual Assist</w:t>
+      </w:r>
+      <w:r>
+        <w:rPr>
+          <w:rFonts w:ascii="Arial" w:hAnsi="Arial" w:cs="Arial"/>
+          <w:sz w:val="24"/>
+          <w:szCs w:val="24"/>
+        </w:rPr>
+        <w:t xml:space="preserve"> – Using </w:t>
+      </w:r>
+      <w:r>
+        <w:rPr>
+          <w:rFonts w:ascii="Arial" w:hAnsi="Arial" w:cs="Arial"/>
+          <w:sz w:val="24"/>
+          <w:szCs w:val="24"/>
+        </w:rPr>
+        <w:t>Symbols to convey information</w:t>
+      </w:r>
+      <w:r>
+        <w:rPr>
+          <w:rFonts w:ascii="Arial" w:hAnsi="Arial" w:cs="Arial"/>
+          <w:sz w:val="24"/>
+          <w:szCs w:val="24"/>
+        </w:rPr>
+        <w:t>, Advanced feature to help with Cognition helping users understand information easier.</w:t>
+      </w:r>
+      <w:r>
+        <w:rPr>
+          <w:rFonts w:ascii="Arial" w:hAnsi="Arial" w:cs="Arial"/>
+          <w:sz w:val="24"/>
+          <w:szCs w:val="24"/>
+        </w:rPr>
+        <w:t xml:space="preserve"> In here, I am Replacing the stimuli --- the  colours, with the shapes that the user should be able to associate with a certain colour.</w:t>
+      </w:r>
+    </w:p>
+    <w:p>
+      <w:pPr>
+        <w:spacing w:line="360" w:lineRule="auto"/>
+        <w:rPr>
+          <w:rFonts w:ascii="Arial" w:hAnsi="Arial" w:cs="Arial"/>
+          <w:sz w:val="24"/>
+          <w:szCs w:val="24"/>
+        </w:rPr>
+      </w:pPr>
+      <w:r>
+        <w:rPr>
+          <w:rFonts w:ascii="Arial" w:hAnsi="Arial" w:cs="Arial"/>
+          <w:sz w:val="24"/>
+          <w:szCs w:val="24"/>
+        </w:rPr>
+        <w:t xml:space="preserve">A Good Visual Assist Implementation  but </w:t>
+      </w:r>
+      <w:r>
+        <w:rPr>
+          <w:rFonts w:ascii="Arial" w:hAnsi="Arial" w:cs="Arial"/>
+          <w:sz w:val="24"/>
+          <w:szCs w:val="24"/>
+        </w:rPr>
+        <w:t xml:space="preserve">Best </w:t>
+      </w:r>
+      <w:r>
+        <w:rPr>
+          <w:rFonts w:ascii="Arial" w:hAnsi="Arial" w:cs="Arial"/>
+          <w:sz w:val="24"/>
+          <w:szCs w:val="24"/>
+        </w:rPr>
+        <w:t xml:space="preserve">design implementation  to help with Cognitive </w:t>
+      </w:r>
+      <w:proofErr w:type="spellStart"/>
+      <w:r>
+        <w:rPr>
+          <w:rFonts w:ascii="Arial" w:hAnsi="Arial" w:cs="Arial"/>
+          <w:sz w:val="24"/>
+          <w:szCs w:val="24"/>
+        </w:rPr>
+        <w:t>Impairmaints</w:t>
+      </w:r>
+      <w:proofErr w:type="spellEnd"/>
+      <w:r>
+        <w:rPr>
+          <w:rFonts w:ascii="Arial" w:hAnsi="Arial" w:cs="Arial"/>
+          <w:sz w:val="24"/>
+          <w:szCs w:val="24"/>
+        </w:rPr>
+        <w:t xml:space="preserve"> - </w:t>
+      </w:r>
+      <w:r>
+        <w:rPr>
+          <w:rFonts w:ascii="Arial" w:hAnsi="Arial" w:cs="Arial"/>
+          <w:sz w:val="24"/>
+          <w:szCs w:val="24"/>
+        </w:rPr>
+        <w:t xml:space="preserve">according to </w:t>
+      </w:r>
+      <w:proofErr w:type="spellStart"/>
+      <w:r>
+        <w:rPr>
+          <w:rFonts w:ascii="Arial" w:hAnsi="Arial" w:cs="Arial"/>
+          <w:sz w:val="24"/>
+          <w:szCs w:val="24"/>
+        </w:rPr>
+        <w:t>Includification</w:t>
+      </w:r>
+      <w:proofErr w:type="spellEnd"/>
+      <w:r>
+        <w:rPr>
+          <w:rFonts w:ascii="Arial" w:hAnsi="Arial" w:cs="Arial"/>
+          <w:sz w:val="24"/>
+          <w:szCs w:val="24"/>
+        </w:rPr>
+        <w:t>, because it helps differentiate between similar colours, especially due to colour-</w:t>
+      </w:r>
+      <w:proofErr w:type="spellStart"/>
+      <w:r>
+        <w:rPr>
+          <w:rFonts w:ascii="Arial" w:hAnsi="Arial" w:cs="Arial"/>
+          <w:sz w:val="24"/>
+          <w:szCs w:val="24"/>
+        </w:rPr>
+        <w:t>blin</w:t>
+      </w:r>
+      <w:r>
+        <w:rPr>
+          <w:rFonts w:ascii="Arial" w:hAnsi="Arial" w:cs="Arial"/>
+          <w:sz w:val="24"/>
+          <w:szCs w:val="24"/>
+        </w:rPr>
+        <w:t>d</w:t>
+      </w:r>
+      <w:r>
+        <w:rPr>
+          <w:rFonts w:ascii="Arial" w:hAnsi="Arial" w:cs="Arial"/>
+          <w:sz w:val="24"/>
+          <w:szCs w:val="24"/>
+        </w:rPr>
+        <w:t>ess</w:t>
+      </w:r>
+      <w:proofErr w:type="spellEnd"/>
+      <w:r>
+        <w:rPr>
+          <w:rFonts w:ascii="Arial" w:hAnsi="Arial" w:cs="Arial"/>
+          <w:sz w:val="24"/>
+          <w:szCs w:val="24"/>
+        </w:rPr>
+        <w:t xml:space="preserve"> (Hue, Chroma  Gun inspiration  </w:t>
+      </w:r>
+      <w:proofErr w:type="spellStart"/>
+      <w:r>
+        <w:rPr>
+          <w:rFonts w:ascii="Arial" w:hAnsi="Arial" w:cs="Arial"/>
+          <w:sz w:val="24"/>
+          <w:szCs w:val="24"/>
+        </w:rPr>
+        <w:t>froom</w:t>
+      </w:r>
+      <w:proofErr w:type="spellEnd"/>
+      <w:r>
+        <w:rPr>
+          <w:rFonts w:ascii="Arial" w:hAnsi="Arial" w:cs="Arial"/>
+          <w:sz w:val="24"/>
+          <w:szCs w:val="24"/>
+        </w:rPr>
+        <w:t xml:space="preserve"> me)</w:t>
+      </w:r>
+      <w:r>
+        <w:rPr>
+          <w:rFonts w:ascii="Arial" w:hAnsi="Arial" w:cs="Arial"/>
+          <w:sz w:val="24"/>
+          <w:szCs w:val="24"/>
+        </w:rPr>
+        <w:t>.</w:t>
+      </w:r>
+    </w:p>
+    <w:p>
+      <w:pPr>
+        <w:spacing w:line="360" w:lineRule="auto"/>
+        <w:rPr>
+          <w:rFonts w:ascii="Arial" w:hAnsi="Arial" w:cs="Arial"/>
+          <w:sz w:val="24"/>
+          <w:szCs w:val="24"/>
+        </w:rPr>
+      </w:pPr>
+      <w:r>
+        <w:rPr>
+          <w:rFonts w:ascii="Arial" w:hAnsi="Arial" w:cs="Arial"/>
+          <w:sz w:val="24"/>
+          <w:szCs w:val="24"/>
+        </w:rPr>
+        <w:t>https://gameaccessibilityguidelines.com/use-symbol-based-chat-smileys-etc/</w:t>
+      </w:r>
+    </w:p>
+    <w:p>
+      <w:pPr>
+        <w:spacing w:line="360" w:lineRule="auto"/>
+        <w:rPr>
+          <w:rFonts w:ascii="Arial" w:hAnsi="Arial" w:cs="Arial"/>
+          <w:color w:val="00B050"/>
+          <w:sz w:val="24"/>
+          <w:szCs w:val="24"/>
+        </w:rPr>
+      </w:pPr>
+    </w:p>
+    <w:p>
+      <w:pPr>
+        <w:spacing w:line="360" w:lineRule="auto"/>
+        <w:rPr>
+          <w:rFonts w:ascii="Arial" w:hAnsi="Arial" w:cs="Arial"/>
+          <w:color w:val="00B050"/>
+          <w:sz w:val="24"/>
+          <w:szCs w:val="24"/>
+        </w:rPr>
+      </w:pPr>
+    </w:p>
+    <w:p>
+      <w:pPr>
+        <w:spacing w:line="360" w:lineRule="auto"/>
+        <w:rPr>
+          <w:rFonts w:ascii="Arial" w:hAnsi="Arial" w:cs="Arial"/>
+          <w:sz w:val="24"/>
+          <w:szCs w:val="24"/>
+        </w:rPr>
+      </w:pPr>
+      <w:r>
+        <w:rPr>
+          <w:rFonts w:ascii="Arial" w:hAnsi="Arial" w:cs="Arial"/>
+          <w:b/>
+          <w:bCs/>
+          <w:sz w:val="24"/>
+          <w:szCs w:val="24"/>
+        </w:rPr>
+        <w:t>Voice Recognition</w:t>
+      </w:r>
+      <w:r>
+        <w:rPr>
+          <w:rFonts w:ascii="Arial" w:hAnsi="Arial" w:cs="Arial"/>
+          <w:sz w:val="24"/>
+          <w:szCs w:val="24"/>
+        </w:rPr>
+        <w:t xml:space="preserve"> BEST</w:t>
+      </w:r>
+      <w:r>
+        <w:rPr>
+          <w:rFonts w:ascii="Arial" w:hAnsi="Arial" w:cs="Arial"/>
+          <w:sz w:val="24"/>
+          <w:szCs w:val="24"/>
+        </w:rPr>
+        <w:t xml:space="preserve"> MOBILITY</w:t>
+      </w:r>
+      <w:r>
+        <w:rPr>
+          <w:rFonts w:ascii="Arial" w:hAnsi="Arial" w:cs="Arial"/>
+          <w:sz w:val="24"/>
+          <w:szCs w:val="24"/>
+        </w:rPr>
+        <w:t xml:space="preserve"> because it can shift gaming from an impossibility to an important,  meaningful activity  for many disabled gamers.</w:t>
+      </w:r>
+    </w:p>
+    <w:p>
+      <w:pPr>
+        <w:spacing w:line="360" w:lineRule="auto"/>
+        <w:rPr>
+          <w:rFonts w:ascii="Arial" w:hAnsi="Arial" w:cs="Arial"/>
+          <w:sz w:val="24"/>
+          <w:szCs w:val="24"/>
+        </w:rPr>
+      </w:pPr>
+      <w:r>
+        <w:rPr>
+          <w:rFonts w:ascii="Arial" w:hAnsi="Arial" w:cs="Arial"/>
+          <w:sz w:val="24"/>
+          <w:szCs w:val="24"/>
+        </w:rPr>
+        <w:t xml:space="preserve">Advanced Feature due to very simple control scheme </w:t>
+      </w:r>
+      <w:proofErr w:type="spellStart"/>
+      <w:r>
+        <w:rPr>
+          <w:rFonts w:ascii="Arial" w:hAnsi="Arial" w:cs="Arial"/>
+          <w:sz w:val="24"/>
+          <w:szCs w:val="24"/>
+        </w:rPr>
+        <w:t>compatibile</w:t>
+      </w:r>
+      <w:proofErr w:type="spellEnd"/>
+      <w:r>
+        <w:rPr>
+          <w:rFonts w:ascii="Arial" w:hAnsi="Arial" w:cs="Arial"/>
+          <w:sz w:val="24"/>
+          <w:szCs w:val="24"/>
+        </w:rPr>
+        <w:t xml:space="preserve"> with assistive tech like Voice Controls.</w:t>
+      </w:r>
+    </w:p>
+    <w:p>
+      <w:pPr>
+        <w:spacing w:line="360" w:lineRule="auto"/>
+        <w:rPr>
+          <w:rFonts w:ascii="Arial" w:hAnsi="Arial" w:cs="Arial"/>
+          <w:sz w:val="24"/>
+          <w:szCs w:val="24"/>
+        </w:rPr>
+      </w:pPr>
+      <w:r>
+        <w:rPr>
+          <w:rFonts w:ascii="Arial" w:hAnsi="Arial" w:cs="Arial"/>
+          <w:sz w:val="24"/>
+          <w:szCs w:val="24"/>
+        </w:rPr>
+        <w:t>https://gameaccessibilityguidelines.com/provide-very-simple-control-schemes-that-are-compatible-with-assistive-technology-devices-such-as-switch-or-eye-tracking/</w:t>
+      </w:r>
+    </w:p>
+    <w:p>
+      <w:pPr>
+        <w:spacing w:line="360" w:lineRule="auto"/>
+        <w:rPr>
+          <w:rFonts w:ascii="Arial" w:hAnsi="Arial" w:cs="Arial"/>
+          <w:b/>
+          <w:bCs/>
+          <w:color w:val="00B050"/>
+          <w:sz w:val="24"/>
+          <w:szCs w:val="24"/>
+        </w:rPr>
+      </w:pPr>
+    </w:p>
+    <w:p>
+      <w:pPr>
+        <w:spacing w:line="360" w:lineRule="auto"/>
+        <w:rPr>
+          <w:rFonts w:ascii="Arial" w:hAnsi="Arial" w:cs="Arial"/>
+          <w:sz w:val="24"/>
+          <w:szCs w:val="24"/>
+        </w:rPr>
+      </w:pPr>
+      <w:r>
+        <w:rPr>
+          <w:rFonts w:ascii="Arial" w:hAnsi="Arial" w:cs="Arial"/>
+          <w:b/>
+          <w:bCs/>
+          <w:sz w:val="24"/>
+          <w:szCs w:val="24"/>
+        </w:rPr>
+        <w:t>Motor Assist BEST</w:t>
+      </w:r>
+      <w:r>
+        <w:rPr>
+          <w:rFonts w:ascii="Arial" w:hAnsi="Arial" w:cs="Arial"/>
+          <w:sz w:val="24"/>
+          <w:szCs w:val="24"/>
+        </w:rPr>
+        <w:t xml:space="preserve"> and Intermediate (can be argued) </w:t>
+      </w:r>
+      <w:r>
+        <w:rPr>
+          <w:rFonts w:ascii="Arial" w:hAnsi="Arial" w:cs="Arial"/>
+          <w:sz w:val="24"/>
+          <w:szCs w:val="24"/>
+        </w:rPr>
+        <w:t>–</w:t>
+      </w:r>
+      <w:r>
+        <w:rPr>
+          <w:rFonts w:ascii="Arial" w:hAnsi="Arial" w:cs="Arial"/>
+          <w:sz w:val="24"/>
+          <w:szCs w:val="24"/>
+        </w:rPr>
+        <w:t xml:space="preserve"> </w:t>
+      </w:r>
+      <w:r>
+        <w:rPr>
+          <w:rFonts w:ascii="Arial" w:hAnsi="Arial" w:cs="Arial"/>
+          <w:sz w:val="24"/>
+          <w:szCs w:val="24"/>
+        </w:rPr>
+        <w:t>It allows players to progress at a speed their comfortable with.</w:t>
+      </w:r>
+      <w:r>
+        <w:rPr>
+          <w:rFonts w:ascii="Arial" w:hAnsi="Arial" w:cs="Arial"/>
+          <w:sz w:val="24"/>
+          <w:szCs w:val="24"/>
+        </w:rPr>
+        <w:t xml:space="preserve"> It allows players with dexterity, </w:t>
+      </w:r>
+      <w:proofErr w:type="spellStart"/>
+      <w:r>
+        <w:rPr>
+          <w:rFonts w:ascii="Arial" w:hAnsi="Arial" w:cs="Arial"/>
+          <w:sz w:val="24"/>
+          <w:szCs w:val="24"/>
+        </w:rPr>
+        <w:t>precisioin</w:t>
+      </w:r>
+      <w:proofErr w:type="spellEnd"/>
+      <w:r>
+        <w:rPr>
+          <w:rFonts w:ascii="Arial" w:hAnsi="Arial" w:cs="Arial"/>
+          <w:sz w:val="24"/>
+          <w:szCs w:val="24"/>
+        </w:rPr>
+        <w:t>, or reactions issues to keep up with the game.</w:t>
+      </w:r>
+      <w:r>
+        <w:rPr>
+          <w:rFonts w:ascii="Arial" w:hAnsi="Arial" w:cs="Arial"/>
+          <w:sz w:val="24"/>
+          <w:szCs w:val="24"/>
+        </w:rPr>
+        <w:t xml:space="preserve"> Gives players more time to  process what’s going on and consider the best method to approach  the game.</w:t>
+      </w:r>
+    </w:p>
+    <w:p>
+      <w:pPr>
+        <w:spacing w:line="360" w:lineRule="auto"/>
+        <w:rPr>
+          <w:rFonts w:ascii="Arial" w:hAnsi="Arial" w:cs="Arial"/>
+          <w:sz w:val="24"/>
+          <w:szCs w:val="24"/>
+        </w:rPr>
+      </w:pPr>
+      <w:hyperlink r:id="rId6" w:history="1">
+        <w:r>
+          <w:rPr>
+            <w:rStyle w:val="Hyperlink"/>
+            <w:rFonts w:ascii="Arial" w:hAnsi="Arial" w:cs="Arial"/>
+            <w:sz w:val="24"/>
+            <w:szCs w:val="24"/>
+          </w:rPr>
+          <w:t>https://gameaccessibilityguidelines.com/include-an-option-to-adjust-the-game-speed/</w:t>
+        </w:r>
+      </w:hyperlink>
+    </w:p>
+    <w:p>
+      <w:pPr>
+        <w:spacing w:line="360" w:lineRule="auto"/>
+        <w:rPr>
+          <w:rFonts w:ascii="Arial" w:hAnsi="Arial" w:cs="Arial"/>
+          <w:sz w:val="24"/>
+          <w:szCs w:val="24"/>
+        </w:rPr>
+      </w:pPr>
+      <w:hyperlink r:id="rId7" w:history="1">
+        <w:r>
+          <w:rPr>
+            <w:rStyle w:val="Hyperlink"/>
+            <w:rFonts w:ascii="Arial" w:hAnsi="Arial" w:cs="Arial"/>
+            <w:sz w:val="24"/>
+            <w:szCs w:val="24"/>
+          </w:rPr>
+          <w:t>https://gameaccessibilityguidelines.com/do-not-make-precise-timing-essential-to-gameplay-offer-alternatives-actions-that-can-be-carried-out-while-paused-or-a-skip-mechanism/</w:t>
+        </w:r>
+      </w:hyperlink>
+      <w:r>
+        <w:rPr>
+          <w:rFonts w:ascii="Arial" w:hAnsi="Arial" w:cs="Arial"/>
+          <w:sz w:val="24"/>
+          <w:szCs w:val="24"/>
+        </w:rPr>
+        <w:t xml:space="preserve"> --- </w:t>
+      </w:r>
+      <w:r>
+        <w:rPr>
+          <w:rFonts w:ascii="Arial" w:hAnsi="Arial" w:cs="Arial"/>
+          <w:sz w:val="24"/>
+          <w:szCs w:val="24"/>
+        </w:rPr>
+        <w:t>can be argued</w:t>
+      </w:r>
+      <w:r>
+        <w:rPr>
+          <w:rFonts w:ascii="Arial" w:hAnsi="Arial" w:cs="Arial"/>
+          <w:sz w:val="24"/>
+          <w:szCs w:val="24"/>
+        </w:rPr>
+        <w:t xml:space="preserve"> to  be ADVANCED because quick responses are not needed if you just slow down the game.</w:t>
+      </w:r>
+    </w:p>
+    <w:p>
+      <w:pPr>
+        <w:spacing w:line="360" w:lineRule="auto"/>
+        <w:rPr>
+          <w:rFonts w:ascii="Arial" w:hAnsi="Arial" w:cs="Arial"/>
+          <w:color w:val="00B050"/>
+          <w:sz w:val="24"/>
+          <w:szCs w:val="24"/>
+        </w:rPr>
+      </w:pPr>
+      <w:r>
+        <w:rPr>
+          <w:rFonts w:ascii="Arial" w:hAnsi="Arial" w:cs="Arial"/>
+          <w:color w:val="00B050"/>
+          <w:sz w:val="24"/>
+          <w:szCs w:val="24"/>
+        </w:rPr>
         <w:t>Finalise Gameplay</w:t>
       </w:r>
     </w:p>
@@ -25,13 +661,15 @@
         <w:spacing w:line="360" w:lineRule="auto"/>
         <w:rPr>
           <w:rFonts w:ascii="Arial" w:hAnsi="Arial" w:cs="Arial"/>
-          <w:sz w:val="24"/>
-          <w:szCs w:val="24"/>
-        </w:rPr>
-      </w:pPr>
-      <w:r>
-        <w:rPr>
-          <w:rFonts w:ascii="Arial" w:hAnsi="Arial" w:cs="Arial"/>
+          <w:color w:val="00B050"/>
+          <w:sz w:val="24"/>
+          <w:szCs w:val="24"/>
+        </w:rPr>
+      </w:pPr>
+      <w:r>
+        <w:rPr>
+          <w:rFonts w:ascii="Arial" w:hAnsi="Arial" w:cs="Arial"/>
+          <w:color w:val="00B050"/>
           <w:sz w:val="24"/>
           <w:szCs w:val="24"/>
         </w:rPr>
@@ -43,13 +681,15 @@
         <w:spacing w:line="360" w:lineRule="auto"/>
         <w:rPr>
           <w:rFonts w:ascii="Arial" w:hAnsi="Arial" w:cs="Arial"/>
-          <w:sz w:val="24"/>
-          <w:szCs w:val="24"/>
-        </w:rPr>
-      </w:pPr>
-      <w:r>
-        <w:rPr>
-          <w:rFonts w:ascii="Arial" w:hAnsi="Arial" w:cs="Arial"/>
+          <w:color w:val="00B050"/>
+          <w:sz w:val="24"/>
+          <w:szCs w:val="24"/>
+        </w:rPr>
+      </w:pPr>
+      <w:r>
+        <w:rPr>
+          <w:rFonts w:ascii="Arial" w:hAnsi="Arial" w:cs="Arial"/>
+          <w:color w:val="00B050"/>
           <w:sz w:val="24"/>
           <w:szCs w:val="24"/>
         </w:rPr>
@@ -828,6 +1468,29 @@
     <w:semiHidden/>
     <w:unhideWhenUsed/>
   </w:style>
+  <w:style w:type="character" w:styleId="Hyperlink">
+    <w:name w:val="Hyperlink"/>
+    <w:basedOn w:val="DefaultParagraphFont"/>
+    <w:uiPriority w:val="99"/>
+    <w:unhideWhenUsed/>
+    <w:rsid w:val="00EC308D"/>
+    <w:rPr>
+      <w:color w:val="0563C1" w:themeColor="hyperlink"/>
+      <w:u w:val="single"/>
+    </w:rPr>
+  </w:style>
+  <w:style w:type="character" w:styleId="UnresolvedMention">
+    <w:name w:val="Unresolved Mention"/>
+    <w:basedOn w:val="DefaultParagraphFont"/>
+    <w:uiPriority w:val="99"/>
+    <w:semiHidden/>
+    <w:unhideWhenUsed/>
+    <w:rsid w:val="00EC308D"/>
+    <w:rPr>
+      <w:color w:val="605E5C"/>
+      <w:shd w:val="clear" w:color="auto" w:fill="E1DFDD"/>
+    </w:rPr>
+  </w:style>
 </w:styles>
 </file>
 

</xml_diff>